<commit_message>
add second method to report
</commit_message>
<xml_diff>
--- a/full_report.docx
+++ b/full_report.docx
@@ -144,6 +144,12 @@
       <w:r>
         <w:t>Аналитический способ отделения корней</w:t>
       </w:r>
+      <w:r>
+        <w:rPr>
+          <w:lang w:val="en-US"/>
+        </w:rPr>
+        <w:t>.</w:t>
+      </w:r>
     </w:p>
     <w:p>
       <w:pPr>
@@ -159,6 +165,12 @@
       <w:r>
         <w:t>Численные методы уточнения корней</w:t>
       </w:r>
+      <w:r>
+        <w:rPr>
+          <w:lang w:val="en-US"/>
+        </w:rPr>
+        <w:t>.</w:t>
+      </w:r>
     </w:p>
     <w:p>
       <w:pPr>
@@ -173,6 +185,12 @@
       </w:pPr>
       <w:r>
         <w:t>Программная реализация вычислительного процесса</w:t>
+      </w:r>
+      <w:r>
+        <w:rPr>
+          <w:lang w:val="en-US"/>
+        </w:rPr>
+        <w:t>.</w:t>
       </w:r>
     </w:p>
     <w:p>
@@ -579,10 +597,10 @@
             <v:path o:extrusionok="f" gradientshapeok="t" o:connecttype="rect"/>
             <o:lock v:ext="edit" aspectratio="t"/>
           </v:shapetype>
-          <v:shape id="_x0000_i1025" type="#_x0000_t75" style="width:412.6pt;height:307.4pt" o:ole="">
+          <v:shape id="_x0000_i1025" type="#_x0000_t75" style="width:412.65pt;height:307.35pt" o:ole="">
             <v:imagedata r:id="rId8" o:title=""/>
           </v:shape>
-          <o:OLEObject Type="Embed" ProgID="Visio.Drawing.15" ShapeID="_x0000_i1025" DrawAspect="Content" ObjectID="_1494098952" r:id="rId9"/>
+          <o:OLEObject Type="Embed" ProgID="Visio.Drawing.15" ShapeID="_x0000_i1025" DrawAspect="Content" ObjectID="_1494105006" r:id="rId9"/>
         </w:object>
       </w:r>
     </w:p>
@@ -716,7 +734,7 @@
           <v:shape id="_x0000_i1026" type="#_x0000_t75" style="width:435.75pt;height:341.2pt" o:ole="">
             <v:imagedata r:id="rId10" o:title=""/>
           </v:shape>
-          <o:OLEObject Type="Embed" ProgID="Visio.Drawing.15" ShapeID="_x0000_i1026" DrawAspect="Content" ObjectID="_1494098953" r:id="rId11"/>
+          <o:OLEObject Type="Embed" ProgID="Visio.Drawing.15" ShapeID="_x0000_i1026" DrawAspect="Content" ObjectID="_1494105007" r:id="rId11"/>
         </w:object>
       </w:r>
       <w:r>
@@ -782,10 +800,10 @@
           <w:sz w:val="24"/>
         </w:rPr>
         <w:object w:dxaOrig="2000" w:dyaOrig="420">
-          <v:shape id="_x0000_i1027" type="#_x0000_t75" style="width:99.55pt;height:21.3pt" o:ole="">
+          <v:shape id="_x0000_i1027" type="#_x0000_t75" style="width:99.4pt;height:21.5pt" o:ole="">
             <v:imagedata r:id="rId12" o:title=""/>
           </v:shape>
-          <o:OLEObject Type="Embed" ProgID="Equation.3" ShapeID="_x0000_i1027" DrawAspect="Content" ObjectID="_1494098954" r:id="rId13"/>
+          <o:OLEObject Type="Embed" ProgID="Equation.3" ShapeID="_x0000_i1027" DrawAspect="Content" ObjectID="_1494105008" r:id="rId13"/>
         </w:object>
       </w:r>
     </w:p>
@@ -1057,10 +1075,10 @@
       </w:pPr>
       <w:r>
         <w:object w:dxaOrig="10471" w:dyaOrig="10845">
-          <v:shape id="_x0000_i1028" type="#_x0000_t75" style="width:376.9pt;height:390.05pt" o:ole="">
+          <v:shape id="_x0000_i1028" type="#_x0000_t75" style="width:377.2pt;height:390.1pt" o:ole="">
             <v:imagedata r:id="rId14" o:title=""/>
           </v:shape>
-          <o:OLEObject Type="Embed" ProgID="Visio.Drawing.15" ShapeID="_x0000_i1028" DrawAspect="Content" ObjectID="_1494098955" r:id="rId15"/>
+          <o:OLEObject Type="Embed" ProgID="Visio.Drawing.15" ShapeID="_x0000_i1028" DrawAspect="Content" ObjectID="_1494105009" r:id="rId15"/>
         </w:object>
       </w:r>
     </w:p>
@@ -2125,6 +2143,7 @@
       <w:r>
         <w:rPr>
           <w:i/>
+          <w:noProof/>
         </w:rPr>
         <w:drawing>
           <wp:inline distT="0" distB="0" distL="0" distR="0">
@@ -2182,9 +2201,6 @@
         <w:spacing w:after="200" w:line="276" w:lineRule="auto"/>
         <w:ind w:left="792" w:firstLine="0"/>
         <w:jc w:val="left"/>
-        <w:rPr>
-          <w:lang w:val="en-US"/>
-        </w:rPr>
       </w:pPr>
       <w:r>
         <w:t>Вычтем из первого уравнения второе:</w:t>
@@ -2201,6 +2217,9 @@
         </w:rPr>
       </w:pPr>
       <w:r>
+        <w:rPr>
+          <w:noProof/>
+        </w:rPr>
         <w:drawing>
           <wp:inline distT="0" distB="0" distL="0" distR="0">
             <wp:extent cx="2170430" cy="198755"/>
@@ -2271,6 +2290,9 @@
         <w:t>атем найдем коэффициенты </w:t>
       </w:r>
       <w:r>
+        <w:rPr>
+          <w:noProof/>
+        </w:rPr>
         <w:drawing>
           <wp:inline distT="0" distB="0" distL="0" distR="0">
             <wp:extent cx="87630" cy="135255"/>
@@ -2321,6 +2343,9 @@
         <w:t> и </w:t>
       </w:r>
       <w:r>
+        <w:rPr>
+          <w:noProof/>
+        </w:rPr>
         <w:drawing>
           <wp:inline distT="0" distB="0" distL="0" distR="0">
             <wp:extent cx="87630" cy="135255"/>
@@ -2379,6 +2404,9 @@
         <w:jc w:val="center"/>
       </w:pPr>
       <w:r>
+        <w:rPr>
+          <w:noProof/>
+        </w:rPr>
         <w:drawing>
           <wp:inline distT="0" distB="0" distL="0" distR="0">
             <wp:extent cx="1478915" cy="445135"/>
@@ -2451,6 +2479,9 @@
         <w:jc w:val="center"/>
       </w:pPr>
       <w:r>
+        <w:rPr>
+          <w:noProof/>
+        </w:rPr>
         <w:drawing>
           <wp:inline distT="0" distB="0" distL="0" distR="0">
             <wp:extent cx="2456815" cy="445135"/>
@@ -2523,6 +2554,9 @@
         <w:jc w:val="center"/>
       </w:pPr>
       <w:r>
+        <w:rPr>
+          <w:noProof/>
+        </w:rPr>
         <w:drawing>
           <wp:inline distT="0" distB="0" distL="0" distR="0">
             <wp:extent cx="2806700" cy="445135"/>
@@ -2576,9 +2610,6 @@
         <w:spacing w:after="200" w:line="276" w:lineRule="auto"/>
         <w:ind w:left="792" w:firstLine="0"/>
         <w:jc w:val="left"/>
-        <w:rPr>
-          <w:lang w:val="en-US"/>
-        </w:rPr>
       </w:pPr>
       <w:r>
         <w:t>Таким образом, теперь можем найти первое приближение к корню, полученное методом секущих:</w:t>
@@ -2592,6 +2623,9 @@
         <w:jc w:val="center"/>
       </w:pPr>
       <w:r>
+        <w:rPr>
+          <w:noProof/>
+        </w:rPr>
         <w:drawing>
           <wp:inline distT="0" distB="0" distL="0" distR="0">
             <wp:extent cx="2035810" cy="461010"/>
@@ -2695,6 +2729,9 @@
         <w:jc w:val="center"/>
       </w:pPr>
       <w:r>
+        <w:rPr>
+          <w:noProof/>
+        </w:rPr>
         <w:drawing>
           <wp:inline distT="0" distB="0" distL="0" distR="0">
             <wp:extent cx="2759075" cy="461010"/>
@@ -2751,9 +2788,6 @@
         <w:spacing w:after="200" w:line="276" w:lineRule="auto"/>
         <w:ind w:left="792" w:firstLine="0"/>
         <w:jc w:val="left"/>
-        <w:rPr>
-          <w:lang w:val="en-US"/>
-        </w:rPr>
       </w:pPr>
       <w:r>
         <w:t>Повторять операцию следует до тех пор, пока</w:t>
@@ -3012,6 +3046,9 @@
         </w:rPr>
       </w:pPr>
       <w:r>
+        <w:rPr>
+          <w:noProof/>
+        </w:rPr>
         <w:drawing>
           <wp:inline distT="0" distB="0" distL="0" distR="0">
             <wp:extent cx="2759075" cy="461010"/>
@@ -3282,6 +3319,123 @@
         <w:ind w:left="792" w:firstLine="0"/>
         <w:jc w:val="left"/>
       </w:pPr>
+      <w:r>
+        <w:tab/>
+        <w:t xml:space="preserve">Метод Вегстейна </w:t>
+      </w:r>
+      <w:r>
+        <w:t xml:space="preserve">эффективен для нахождения корней уравнений вида </w:t>
+      </w:r>
+      <w:r>
+        <w:rPr>
+          <w:i/>
+          <w:lang w:val="en-US"/>
+        </w:rPr>
+        <w:t>x</w:t>
+      </w:r>
+      <w:r>
+        <w:rPr>
+          <w:i/>
+        </w:rPr>
+        <w:t xml:space="preserve"> = </w:t>
+      </w:r>
+      <w:r>
+        <w:rPr>
+          <w:i/>
+          <w:lang w:val="en-US"/>
+        </w:rPr>
+        <w:t>g</w:t>
+      </w:r>
+      <w:r>
+        <w:rPr>
+          <w:i/>
+        </w:rPr>
+        <w:t>(</w:t>
+      </w:r>
+      <w:r>
+        <w:rPr>
+          <w:i/>
+          <w:lang w:val="en-US"/>
+        </w:rPr>
+        <w:t>x</w:t>
+      </w:r>
+      <w:r>
+        <w:rPr>
+          <w:i/>
+        </w:rPr>
+        <w:t>)</w:t>
+      </w:r>
+      <w:r>
+        <w:t xml:space="preserve">. </w:t>
+      </w:r>
+      <w:r>
+        <w:t>Однако для нахождения корней уравнений вида</w:t>
+      </w:r>
+      <w:r>
+        <w:rPr>
+          <w:i/>
+        </w:rPr>
+        <w:t xml:space="preserve"> 0 = </w:t>
+      </w:r>
+      <w:r>
+        <w:rPr>
+          <w:i/>
+          <w:lang w:val="en-US"/>
+        </w:rPr>
+        <w:t>f</w:t>
+      </w:r>
+      <w:r>
+        <w:rPr>
+          <w:i/>
+        </w:rPr>
+        <w:t>(</w:t>
+      </w:r>
+      <w:r>
+        <w:rPr>
+          <w:i/>
+          <w:lang w:val="en-US"/>
+        </w:rPr>
+        <w:t>x</w:t>
+      </w:r>
+      <w:r>
+        <w:rPr>
+          <w:i/>
+        </w:rPr>
+        <w:t>)</w:t>
+      </w:r>
+      <w:r>
+        <w:t xml:space="preserve"> </w:t>
+      </w:r>
+      <w:r>
+        <w:t>по своей сути является просто</w:t>
+      </w:r>
+      <w:r>
+        <w:t xml:space="preserve"> модификацией рассмотренного ран</w:t>
+      </w:r>
+      <w:r>
+        <w:t>е</w:t>
+      </w:r>
+      <w:r>
+        <w:t>е метода секущи</w:t>
+      </w:r>
+      <w:r>
+        <w:t>х</w:t>
+      </w:r>
+      <w:r>
+        <w:rPr>
+          <w:vertAlign w:val="superscript"/>
+        </w:rPr>
+        <w:t>[1]</w:t>
+      </w:r>
+      <w:r>
+        <w:t>.</w:t>
+      </w:r>
+      <w:r>
+        <w:t xml:space="preserve"> Кратко рассмотрим приведенное доказательство</w:t>
+      </w:r>
+      <w:r>
+        <w:t>:</w:t>
+      </w:r>
     </w:p>
     <w:p>
       <w:pPr>
@@ -3289,7 +3443,1480 @@
         <w:spacing w:after="200" w:line="276" w:lineRule="auto"/>
         <w:ind w:left="792" w:firstLine="0"/>
         <w:jc w:val="left"/>
-      </w:pPr>
+        <w:rPr>
+          <w:lang w:val="en-US"/>
+        </w:rPr>
+      </w:pPr>
+      <w:r>
+        <w:t>Дано уравнение</w:t>
+      </w:r>
+      <w:r>
+        <w:rPr>
+          <w:lang w:val="en-US"/>
+        </w:rPr>
+        <w:t>:</w:t>
+      </w:r>
+    </w:p>
+    <w:p>
+      <w:pPr>
+        <w:pStyle w:val="a3"/>
+        <w:spacing w:after="200" w:line="276" w:lineRule="auto"/>
+        <w:ind w:left="792" w:firstLine="0"/>
+        <w:jc w:val="center"/>
+        <w:rPr>
+          <w:i/>
+        </w:rPr>
+      </w:pPr>
+      <w:r>
+        <w:rPr>
+          <w:i/>
+          <w:lang w:val="en-US"/>
+        </w:rPr>
+        <w:t>x</w:t>
+      </w:r>
+      <w:r>
+        <w:rPr>
+          <w:i/>
+        </w:rPr>
+        <w:t xml:space="preserve"> = </w:t>
+      </w:r>
+      <w:r>
+        <w:rPr>
+          <w:i/>
+          <w:lang w:val="en-US"/>
+        </w:rPr>
+        <w:t>g</w:t>
+      </w:r>
+      <w:r>
+        <w:rPr>
+          <w:i/>
+        </w:rPr>
+        <w:t>(</w:t>
+      </w:r>
+      <w:r>
+        <w:rPr>
+          <w:i/>
+          <w:lang w:val="en-US"/>
+        </w:rPr>
+        <w:t>x</w:t>
+      </w:r>
+      <w:r>
+        <w:rPr>
+          <w:i/>
+        </w:rPr>
+        <w:t>)</w:t>
+      </w:r>
+      <w:r>
+        <w:rPr>
+          <w:i/>
+        </w:rPr>
+        <w:t xml:space="preserve"> (1)</w:t>
+      </w:r>
+    </w:p>
+    <w:p>
+      <w:pPr>
+        <w:pStyle w:val="a3"/>
+        <w:spacing w:after="200" w:line="276" w:lineRule="auto"/>
+        <w:ind w:left="792" w:firstLine="0"/>
+        <w:jc w:val="left"/>
+      </w:pPr>
+      <w:r>
+        <w:t>Итерационная итерационный процесс метода Вегстейна имеет вид:</w:t>
+      </w:r>
+    </w:p>
+    <w:p>
+      <w:pPr>
+        <w:pStyle w:val="a3"/>
+        <w:numPr>
+          <w:ilvl w:val="0"/>
+          <w:numId w:val="5"/>
+        </w:numPr>
+        <w:spacing w:after="200" w:line="276" w:lineRule="auto"/>
+        <w:jc w:val="left"/>
+        <w:rPr>
+          <w:i/>
+        </w:rPr>
+      </w:pPr>
+      <w:r>
+        <w:rPr>
+          <w:i/>
+          <w:lang w:val="en-US"/>
+        </w:rPr>
+        <w:t>x</w:t>
+      </w:r>
+      <w:r>
+        <w:rPr>
+          <w:i/>
+          <w:vertAlign w:val="subscript"/>
+          <w:lang w:val="en-US"/>
+        </w:rPr>
+        <w:t>0</w:t>
+      </w:r>
+    </w:p>
+    <w:p>
+      <w:pPr>
+        <w:pStyle w:val="a3"/>
+        <w:numPr>
+          <w:ilvl w:val="0"/>
+          <w:numId w:val="5"/>
+        </w:numPr>
+        <w:spacing w:after="200" w:line="276" w:lineRule="auto"/>
+        <w:jc w:val="left"/>
+        <w:rPr>
+          <w:i/>
+        </w:rPr>
+      </w:pPr>
+      <w:r>
+        <w:rPr>
+          <w:i/>
+          <w:lang w:val="en-US"/>
+        </w:rPr>
+        <w:t>x</w:t>
+      </w:r>
+      <w:r>
+        <w:rPr>
+          <w:i/>
+          <w:vertAlign w:val="subscript"/>
+          <w:lang w:val="en-US"/>
+        </w:rPr>
+        <w:t>1</w:t>
+      </w:r>
+      <w:r>
+        <w:rPr>
+          <w:i/>
+          <w:lang w:val="en-US"/>
+        </w:rPr>
+        <w:t xml:space="preserve"> = </w:t>
+      </w:r>
+      <w:r>
+        <w:rPr>
+          <w:i/>
+          <w:lang w:val="en-US"/>
+        </w:rPr>
+        <w:t>g(x</w:t>
+      </w:r>
+      <w:r>
+        <w:rPr>
+          <w:i/>
+          <w:vertAlign w:val="subscript"/>
+          <w:lang w:val="en-US"/>
+        </w:rPr>
+        <w:t>0</w:t>
+      </w:r>
+      <w:r>
+        <w:rPr>
+          <w:i/>
+          <w:lang w:val="en-US"/>
+        </w:rPr>
+        <w:t>)</w:t>
+      </w:r>
+    </w:p>
+    <w:p>
+      <w:pPr>
+        <w:pStyle w:val="a3"/>
+        <w:numPr>
+          <w:ilvl w:val="0"/>
+          <w:numId w:val="5"/>
+        </w:numPr>
+        <w:spacing w:after="200" w:line="276" w:lineRule="auto"/>
+        <w:jc w:val="left"/>
+        <w:rPr>
+          <w:i/>
+        </w:rPr>
+      </w:pPr>
+      <m:oMath>
+        <m:sSub>
+          <m:sSubPr>
+            <m:ctrlPr>
+              <w:rPr>
+                <w:rFonts w:ascii="Cambria Math"/>
+                <w:i/>
+              </w:rPr>
+            </m:ctrlPr>
+          </m:sSubPr>
+          <m:e>
+            <m:r>
+              <w:rPr>
+                <w:rFonts w:ascii="Cambria Math" w:hAnsi="Cambria Math"/>
+              </w:rPr>
+              <m:t>x</m:t>
+            </m:r>
+          </m:e>
+          <m:sub>
+            <m:r>
+              <w:rPr>
+                <w:rFonts w:ascii="Cambria Math" w:hAnsi="Cambria Math"/>
+              </w:rPr>
+              <m:t>n</m:t>
+            </m:r>
+            <m:r>
+              <w:rPr>
+                <w:rFonts w:ascii="Cambria Math"/>
+              </w:rPr>
+              <m:t>+1</m:t>
+            </m:r>
+          </m:sub>
+        </m:sSub>
+        <m:r>
+          <w:rPr>
+            <w:rFonts w:ascii="Cambria Math"/>
+          </w:rPr>
+          <m:t>=</m:t>
+        </m:r>
+        <m:r>
+          <w:rPr>
+            <w:rFonts w:ascii="Cambria Math" w:hAnsi="Cambria Math"/>
+          </w:rPr>
+          <m:t>g</m:t>
+        </m:r>
+        <m:d>
+          <m:dPr>
+            <m:ctrlPr>
+              <w:rPr>
+                <w:rFonts w:ascii="Cambria Math"/>
+                <w:i/>
+              </w:rPr>
+            </m:ctrlPr>
+          </m:dPr>
+          <m:e>
+            <m:sSub>
+              <m:sSubPr>
+                <m:ctrlPr>
+                  <w:rPr>
+                    <w:rFonts w:ascii="Cambria Math"/>
+                    <w:i/>
+                  </w:rPr>
+                </m:ctrlPr>
+              </m:sSubPr>
+              <m:e>
+                <m:r>
+                  <w:rPr>
+                    <w:rFonts w:ascii="Cambria Math" w:hAnsi="Cambria Math"/>
+                  </w:rPr>
+                  <m:t>x</m:t>
+                </m:r>
+              </m:e>
+              <m:sub>
+                <m:r>
+                  <w:rPr>
+                    <w:rFonts w:ascii="Cambria Math"/>
+                  </w:rPr>
+                  <m:t>0</m:t>
+                </m:r>
+              </m:sub>
+            </m:sSub>
+          </m:e>
+        </m:d>
+        <m:r>
+          <w:rPr>
+            <w:rFonts w:ascii="Cambria Math"/>
+          </w:rPr>
+          <m:t>-</m:t>
+        </m:r>
+        <m:r>
+          <w:rPr>
+            <w:rFonts w:ascii="Cambria Math"/>
+          </w:rPr>
+          <m:t xml:space="preserve"> </m:t>
+        </m:r>
+        <m:f>
+          <m:fPr>
+            <m:ctrlPr>
+              <w:rPr>
+                <w:rFonts w:ascii="Cambria Math"/>
+                <w:i/>
+              </w:rPr>
+            </m:ctrlPr>
+          </m:fPr>
+          <m:num>
+            <m:r>
+              <w:rPr>
+                <w:rFonts w:ascii="Cambria Math"/>
+              </w:rPr>
+              <m:t>[</m:t>
+            </m:r>
+            <m:r>
+              <w:rPr>
+                <w:rFonts w:ascii="Cambria Math" w:hAnsi="Cambria Math"/>
+              </w:rPr>
+              <m:t>g</m:t>
+            </m:r>
+            <m:d>
+              <m:dPr>
+                <m:ctrlPr>
+                  <w:rPr>
+                    <w:rFonts w:ascii="Cambria Math"/>
+                    <w:i/>
+                  </w:rPr>
+                </m:ctrlPr>
+              </m:dPr>
+              <m:e>
+                <m:sSub>
+                  <m:sSubPr>
+                    <m:ctrlPr>
+                      <w:rPr>
+                        <w:rFonts w:ascii="Cambria Math"/>
+                        <w:i/>
+                      </w:rPr>
+                    </m:ctrlPr>
+                  </m:sSubPr>
+                  <m:e>
+                    <m:r>
+                      <w:rPr>
+                        <w:rFonts w:ascii="Cambria Math" w:hAnsi="Cambria Math"/>
+                      </w:rPr>
+                      <m:t>x</m:t>
+                    </m:r>
+                  </m:e>
+                  <m:sub>
+                    <m:r>
+                      <w:rPr>
+                        <w:rFonts w:ascii="Cambria Math"/>
+                      </w:rPr>
+                      <m:t>0</m:t>
+                    </m:r>
+                  </m:sub>
+                </m:sSub>
+              </m:e>
+            </m:d>
+            <m:r>
+              <w:rPr>
+                <w:rFonts w:ascii="Cambria Math"/>
+              </w:rPr>
+              <m:t>-</m:t>
+            </m:r>
+            <m:r>
+              <w:rPr>
+                <w:rFonts w:ascii="Cambria Math" w:hAnsi="Cambria Math"/>
+              </w:rPr>
+              <m:t>g</m:t>
+            </m:r>
+            <m:d>
+              <m:dPr>
+                <m:ctrlPr>
+                  <w:rPr>
+                    <w:rFonts w:ascii="Cambria Math"/>
+                    <w:i/>
+                  </w:rPr>
+                </m:ctrlPr>
+              </m:dPr>
+              <m:e>
+                <m:sSub>
+                  <m:sSubPr>
+                    <m:ctrlPr>
+                      <w:rPr>
+                        <w:rFonts w:ascii="Cambria Math"/>
+                        <w:i/>
+                      </w:rPr>
+                    </m:ctrlPr>
+                  </m:sSubPr>
+                  <m:e>
+                    <m:r>
+                      <w:rPr>
+                        <w:rFonts w:ascii="Cambria Math" w:hAnsi="Cambria Math"/>
+                      </w:rPr>
+                      <m:t>x</m:t>
+                    </m:r>
+                  </m:e>
+                  <m:sub>
+                    <m:r>
+                      <w:rPr>
+                        <w:rFonts w:ascii="Cambria Math" w:hAnsi="Cambria Math"/>
+                      </w:rPr>
+                      <m:t>n</m:t>
+                    </m:r>
+                    <m:r>
+                      <w:rPr>
+                        <w:rFonts w:ascii="Cambria Math"/>
+                      </w:rPr>
+                      <m:t>-</m:t>
+                    </m:r>
+                    <m:r>
+                      <w:rPr>
+                        <w:rFonts w:ascii="Cambria Math"/>
+                      </w:rPr>
+                      <m:t>1</m:t>
+                    </m:r>
+                  </m:sub>
+                </m:sSub>
+              </m:e>
+            </m:d>
+            <m:r>
+              <w:rPr>
+                <w:rFonts w:ascii="Cambria Math"/>
+              </w:rPr>
+              <m:t>][</m:t>
+            </m:r>
+            <m:r>
+              <w:rPr>
+                <w:rFonts w:ascii="Cambria Math" w:hAnsi="Cambria Math"/>
+              </w:rPr>
+              <m:t>g</m:t>
+            </m:r>
+            <m:d>
+              <m:dPr>
+                <m:ctrlPr>
+                  <w:rPr>
+                    <w:rFonts w:ascii="Cambria Math"/>
+                    <w:i/>
+                  </w:rPr>
+                </m:ctrlPr>
+              </m:dPr>
+              <m:e>
+                <m:sSub>
+                  <m:sSubPr>
+                    <m:ctrlPr>
+                      <w:rPr>
+                        <w:rFonts w:ascii="Cambria Math"/>
+                        <w:i/>
+                      </w:rPr>
+                    </m:ctrlPr>
+                  </m:sSubPr>
+                  <m:e>
+                    <m:r>
+                      <w:rPr>
+                        <w:rFonts w:ascii="Cambria Math" w:hAnsi="Cambria Math"/>
+                      </w:rPr>
+                      <m:t>x</m:t>
+                    </m:r>
+                  </m:e>
+                  <m:sub>
+                    <m:r>
+                      <w:rPr>
+                        <w:rFonts w:ascii="Cambria Math" w:hAnsi="Cambria Math"/>
+                      </w:rPr>
+                      <m:t>n</m:t>
+                    </m:r>
+                  </m:sub>
+                </m:sSub>
+              </m:e>
+            </m:d>
+            <m:r>
+              <w:rPr>
+                <w:rFonts w:ascii="Cambria Math"/>
+              </w:rPr>
+              <m:t>-</m:t>
+            </m:r>
+            <m:sSub>
+              <m:sSubPr>
+                <m:ctrlPr>
+                  <w:rPr>
+                    <w:rFonts w:ascii="Cambria Math"/>
+                    <w:i/>
+                  </w:rPr>
+                </m:ctrlPr>
+              </m:sSubPr>
+              <m:e>
+                <m:r>
+                  <w:rPr>
+                    <w:rFonts w:ascii="Cambria Math" w:hAnsi="Cambria Math"/>
+                  </w:rPr>
+                  <m:t>x</m:t>
+                </m:r>
+              </m:e>
+              <m:sub>
+                <m:r>
+                  <w:rPr>
+                    <w:rFonts w:ascii="Cambria Math" w:hAnsi="Cambria Math"/>
+                  </w:rPr>
+                  <m:t>n</m:t>
+                </m:r>
+              </m:sub>
+            </m:sSub>
+            <m:r>
+              <w:rPr>
+                <w:rFonts w:ascii="Cambria Math"/>
+              </w:rPr>
+              <m:t>]</m:t>
+            </m:r>
+          </m:num>
+          <m:den>
+            <m:d>
+              <m:dPr>
+                <m:begChr m:val="["/>
+                <m:endChr m:val="]"/>
+                <m:ctrlPr>
+                  <w:rPr>
+                    <w:rFonts w:ascii="Cambria Math"/>
+                    <w:i/>
+                  </w:rPr>
+                </m:ctrlPr>
+              </m:dPr>
+              <m:e>
+                <m:r>
+                  <w:rPr>
+                    <w:rFonts w:ascii="Cambria Math" w:hAnsi="Cambria Math"/>
+                  </w:rPr>
+                  <m:t>g</m:t>
+                </m:r>
+                <m:d>
+                  <m:dPr>
+                    <m:ctrlPr>
+                      <w:rPr>
+                        <w:rFonts w:ascii="Cambria Math"/>
+                        <w:i/>
+                      </w:rPr>
+                    </m:ctrlPr>
+                  </m:dPr>
+                  <m:e>
+                    <m:sSub>
+                      <m:sSubPr>
+                        <m:ctrlPr>
+                          <w:rPr>
+                            <w:rFonts w:ascii="Cambria Math"/>
+                            <w:i/>
+                          </w:rPr>
+                        </m:ctrlPr>
+                      </m:sSubPr>
+                      <m:e>
+                        <m:r>
+                          <w:rPr>
+                            <w:rFonts w:ascii="Cambria Math" w:hAnsi="Cambria Math"/>
+                          </w:rPr>
+                          <m:t>x</m:t>
+                        </m:r>
+                      </m:e>
+                      <m:sub>
+                        <m:r>
+                          <w:rPr>
+                            <w:rFonts w:ascii="Cambria Math"/>
+                          </w:rPr>
+                          <m:t>0</m:t>
+                        </m:r>
+                      </m:sub>
+                    </m:sSub>
+                  </m:e>
+                </m:d>
+                <m:r>
+                  <w:rPr>
+                    <w:rFonts w:ascii="Cambria Math"/>
+                  </w:rPr>
+                  <m:t>-</m:t>
+                </m:r>
+                <m:r>
+                  <w:rPr>
+                    <w:rFonts w:ascii="Cambria Math" w:hAnsi="Cambria Math"/>
+                  </w:rPr>
+                  <m:t>g</m:t>
+                </m:r>
+                <m:d>
+                  <m:dPr>
+                    <m:ctrlPr>
+                      <w:rPr>
+                        <w:rFonts w:ascii="Cambria Math"/>
+                        <w:i/>
+                      </w:rPr>
+                    </m:ctrlPr>
+                  </m:dPr>
+                  <m:e>
+                    <m:sSub>
+                      <m:sSubPr>
+                        <m:ctrlPr>
+                          <w:rPr>
+                            <w:rFonts w:ascii="Cambria Math"/>
+                            <w:i/>
+                          </w:rPr>
+                        </m:ctrlPr>
+                      </m:sSubPr>
+                      <m:e>
+                        <m:r>
+                          <w:rPr>
+                            <w:rFonts w:ascii="Cambria Math" w:hAnsi="Cambria Math"/>
+                          </w:rPr>
+                          <m:t>x</m:t>
+                        </m:r>
+                      </m:e>
+                      <m:sub>
+                        <m:r>
+                          <w:rPr>
+                            <w:rFonts w:ascii="Cambria Math"/>
+                          </w:rPr>
+                          <m:t>0</m:t>
+                        </m:r>
+                      </m:sub>
+                    </m:sSub>
+                  </m:e>
+                </m:d>
+              </m:e>
+            </m:d>
+            <m:r>
+              <w:rPr>
+                <w:rFonts w:ascii="Cambria Math"/>
+              </w:rPr>
+              <m:t>-</m:t>
+            </m:r>
+            <m:r>
+              <w:rPr>
+                <w:rFonts w:ascii="Cambria Math"/>
+              </w:rPr>
+              <m:t xml:space="preserve"> (</m:t>
+            </m:r>
+            <m:sSub>
+              <m:sSubPr>
+                <m:ctrlPr>
+                  <w:rPr>
+                    <w:rFonts w:ascii="Cambria Math"/>
+                    <w:i/>
+                  </w:rPr>
+                </m:ctrlPr>
+              </m:sSubPr>
+              <m:e>
+                <m:r>
+                  <w:rPr>
+                    <w:rFonts w:ascii="Cambria Math" w:hAnsi="Cambria Math"/>
+                  </w:rPr>
+                  <m:t>x</m:t>
+                </m:r>
+              </m:e>
+              <m:sub>
+                <m:r>
+                  <w:rPr>
+                    <w:rFonts w:ascii="Cambria Math" w:hAnsi="Cambria Math"/>
+                  </w:rPr>
+                  <m:t>n</m:t>
+                </m:r>
+              </m:sub>
+            </m:sSub>
+            <m:r>
+              <w:rPr>
+                <w:rFonts w:ascii="Cambria Math"/>
+              </w:rPr>
+              <m:t>-</m:t>
+            </m:r>
+            <m:r>
+              <w:rPr>
+                <w:rFonts w:ascii="Cambria Math"/>
+              </w:rPr>
+              <m:t xml:space="preserve"> </m:t>
+            </m:r>
+            <m:sSub>
+              <m:sSubPr>
+                <m:ctrlPr>
+                  <w:rPr>
+                    <w:rFonts w:ascii="Cambria Math"/>
+                    <w:i/>
+                  </w:rPr>
+                </m:ctrlPr>
+              </m:sSubPr>
+              <m:e>
+                <m:r>
+                  <w:rPr>
+                    <w:rFonts w:ascii="Cambria Math" w:hAnsi="Cambria Math"/>
+                  </w:rPr>
+                  <m:t>x</m:t>
+                </m:r>
+              </m:e>
+              <m:sub>
+                <m:r>
+                  <w:rPr>
+                    <w:rFonts w:ascii="Cambria Math" w:hAnsi="Cambria Math"/>
+                  </w:rPr>
+                  <m:t>n</m:t>
+                </m:r>
+                <m:r>
+                  <w:rPr>
+                    <w:rFonts w:ascii="Cambria Math" w:hAnsi="Cambria Math"/>
+                  </w:rPr>
+                  <m:t>-1</m:t>
+                </m:r>
+              </m:sub>
+            </m:sSub>
+            <m:r>
+              <w:rPr>
+                <w:rFonts w:ascii="Cambria Math"/>
+              </w:rPr>
+              <m:t>)</m:t>
+            </m:r>
+            <m:r>
+              <w:rPr>
+                <w:rFonts w:ascii="Cambria Math"/>
+              </w:rPr>
+              <m:t>]</m:t>
+            </m:r>
+          </m:den>
+        </m:f>
+      </m:oMath>
+      <w:r>
+        <w:rPr>
+          <w:i/>
+        </w:rPr>
+        <w:t xml:space="preserve"> (2)</w:t>
+      </w:r>
+    </w:p>
+    <w:p>
+      <w:pPr>
+        <w:pStyle w:val="a3"/>
+        <w:spacing w:after="200" w:line="276" w:lineRule="auto"/>
+        <w:ind w:left="792" w:firstLine="0"/>
+        <w:jc w:val="left"/>
+      </w:pPr>
+      <w:r>
+        <w:tab/>
+        <w:t xml:space="preserve">Для случая когда решаем уравнение вида </w:t>
+      </w:r>
+      <w:r>
+        <w:rPr>
+          <w:i/>
+          <w:lang w:val="en-US"/>
+        </w:rPr>
+        <w:t>f</w:t>
+      </w:r>
+      <w:r>
+        <w:rPr>
+          <w:i/>
+        </w:rPr>
+        <w:t>(</w:t>
+      </w:r>
+      <w:r>
+        <w:rPr>
+          <w:i/>
+          <w:lang w:val="en-US"/>
+        </w:rPr>
+        <w:t>x</w:t>
+      </w:r>
+      <w:r>
+        <w:rPr>
+          <w:i/>
+        </w:rPr>
+        <w:t xml:space="preserve">) </w:t>
+      </w:r>
+      <w:r>
+        <w:rPr>
+          <w:i/>
+        </w:rPr>
+        <w:t xml:space="preserve">=0 - </w:t>
+      </w:r>
+      <w:r>
+        <w:t>з</w:t>
+      </w:r>
+      <w:r>
+        <w:t xml:space="preserve">аменяя уравнение (1) эквивалентным ему уравнением </w:t>
+      </w:r>
+      <w:r>
+        <w:rPr>
+          <w:i/>
+          <w:lang w:val="en-US"/>
+        </w:rPr>
+        <w:t>f</w:t>
+      </w:r>
+      <w:r>
+        <w:rPr>
+          <w:i/>
+        </w:rPr>
+        <w:t>(</w:t>
+      </w:r>
+      <w:r>
+        <w:rPr>
+          <w:i/>
+          <w:lang w:val="en-US"/>
+        </w:rPr>
+        <w:t>x</w:t>
+      </w:r>
+      <w:r>
+        <w:rPr>
+          <w:i/>
+        </w:rPr>
+        <w:t xml:space="preserve">) = </w:t>
+      </w:r>
+      <w:r>
+        <w:rPr>
+          <w:i/>
+          <w:lang w:val="en-US"/>
+        </w:rPr>
+        <w:t>g</w:t>
+      </w:r>
+      <w:r>
+        <w:rPr>
+          <w:i/>
+        </w:rPr>
+        <w:t>(</w:t>
+      </w:r>
+      <w:r>
+        <w:rPr>
+          <w:i/>
+          <w:lang w:val="en-US"/>
+        </w:rPr>
+        <w:t>x</w:t>
+      </w:r>
+      <w:r>
+        <w:rPr>
+          <w:i/>
+        </w:rPr>
+        <w:t xml:space="preserve">) - </w:t>
+      </w:r>
+      <w:r>
+        <w:rPr>
+          <w:i/>
+          <w:lang w:val="en-US"/>
+        </w:rPr>
+        <w:t>x</w:t>
+      </w:r>
+      <w:r>
+        <w:t xml:space="preserve">, и </w:t>
+      </w:r>
+      <w:r>
+        <w:t>подставляя в (2) получаем</w:t>
+      </w:r>
+      <w:r>
+        <w:t>:</w:t>
+      </w:r>
+    </w:p>
+    <w:p>
+      <w:pPr>
+        <w:pStyle w:val="a3"/>
+        <w:spacing w:after="200" w:line="276" w:lineRule="auto"/>
+        <w:ind w:left="792" w:firstLine="0"/>
+        <w:jc w:val="center"/>
+        <w:rPr>
+          <w:i/>
+        </w:rPr>
+      </w:pPr>
+      <m:oMath>
+        <m:sSub>
+          <m:sSubPr>
+            <m:ctrlPr>
+              <w:rPr>
+                <w:rFonts w:ascii="Cambria Math" w:hAnsi="Cambria Math"/>
+                <w:i/>
+              </w:rPr>
+            </m:ctrlPr>
+          </m:sSubPr>
+          <m:e>
+            <m:r>
+              <w:rPr>
+                <w:rFonts w:ascii="Cambria Math" w:hAnsi="Cambria Math"/>
+                <w:lang w:val="en-US"/>
+              </w:rPr>
+              <m:t>x</m:t>
+            </m:r>
+          </m:e>
+          <m:sub>
+            <m:r>
+              <w:rPr>
+                <w:rFonts w:ascii="Cambria Math" w:hAnsi="Cambria Math"/>
+              </w:rPr>
+              <m:t>n+1</m:t>
+            </m:r>
+          </m:sub>
+        </m:sSub>
+        <m:r>
+          <w:rPr>
+            <w:rFonts w:ascii="Cambria Math" w:hAnsi="Cambria Math"/>
+          </w:rPr>
+          <m:t xml:space="preserve">= </m:t>
+        </m:r>
+        <m:sSub>
+          <m:sSubPr>
+            <m:ctrlPr>
+              <w:rPr>
+                <w:rFonts w:ascii="Cambria Math" w:hAnsi="Cambria Math"/>
+                <w:i/>
+              </w:rPr>
+            </m:ctrlPr>
+          </m:sSubPr>
+          <m:e>
+            <m:r>
+              <w:rPr>
+                <w:rFonts w:ascii="Cambria Math" w:hAnsi="Cambria Math"/>
+              </w:rPr>
+              <m:t>x</m:t>
+            </m:r>
+          </m:e>
+          <m:sub>
+            <m:r>
+              <w:rPr>
+                <w:rFonts w:ascii="Cambria Math" w:hAnsi="Cambria Math"/>
+              </w:rPr>
+              <m:t>n</m:t>
+            </m:r>
+          </m:sub>
+        </m:sSub>
+        <m:r>
+          <w:rPr>
+            <w:rFonts w:ascii="Cambria Math" w:hAnsi="Cambria Math"/>
+          </w:rPr>
+          <m:t>-f(</m:t>
+        </m:r>
+        <m:sSub>
+          <m:sSubPr>
+            <m:ctrlPr>
+              <w:rPr>
+                <w:rFonts w:ascii="Cambria Math" w:hAnsi="Cambria Math"/>
+                <w:i/>
+              </w:rPr>
+            </m:ctrlPr>
+          </m:sSubPr>
+          <m:e>
+            <m:r>
+              <w:rPr>
+                <w:rFonts w:ascii="Cambria Math" w:hAnsi="Cambria Math"/>
+              </w:rPr>
+              <m:t>x</m:t>
+            </m:r>
+          </m:e>
+          <m:sub>
+            <m:r>
+              <w:rPr>
+                <w:rFonts w:ascii="Cambria Math" w:hAnsi="Cambria Math"/>
+              </w:rPr>
+              <m:t>n</m:t>
+            </m:r>
+          </m:sub>
+        </m:sSub>
+        <m:r>
+          <w:rPr>
+            <w:rFonts w:ascii="Cambria Math" w:hAnsi="Cambria Math"/>
+          </w:rPr>
+          <m:t>)</m:t>
+        </m:r>
+        <m:f>
+          <m:fPr>
+            <m:ctrlPr>
+              <w:rPr>
+                <w:rFonts w:ascii="Cambria Math" w:hAnsi="Cambria Math"/>
+                <w:i/>
+              </w:rPr>
+            </m:ctrlPr>
+          </m:fPr>
+          <m:num>
+            <m:sSub>
+              <m:sSubPr>
+                <m:ctrlPr>
+                  <w:rPr>
+                    <w:rFonts w:ascii="Cambria Math" w:hAnsi="Cambria Math"/>
+                    <w:i/>
+                  </w:rPr>
+                </m:ctrlPr>
+              </m:sSubPr>
+              <m:e>
+                <m:r>
+                  <w:rPr>
+                    <w:rFonts w:ascii="Cambria Math" w:hAnsi="Cambria Math"/>
+                  </w:rPr>
+                  <m:t>x</m:t>
+                </m:r>
+              </m:e>
+              <m:sub>
+                <m:r>
+                  <w:rPr>
+                    <w:rFonts w:ascii="Cambria Math" w:hAnsi="Cambria Math"/>
+                  </w:rPr>
+                  <m:t>n</m:t>
+                </m:r>
+              </m:sub>
+            </m:sSub>
+            <m:r>
+              <w:rPr>
+                <w:rFonts w:ascii="Cambria Math" w:hAnsi="Cambria Math"/>
+              </w:rPr>
+              <m:t>-</m:t>
+            </m:r>
+            <m:sSub>
+              <m:sSubPr>
+                <m:ctrlPr>
+                  <w:rPr>
+                    <w:rFonts w:ascii="Cambria Math" w:hAnsi="Cambria Math"/>
+                    <w:i/>
+                  </w:rPr>
+                </m:ctrlPr>
+              </m:sSubPr>
+              <m:e>
+                <m:r>
+                  <w:rPr>
+                    <w:rFonts w:ascii="Cambria Math" w:hAnsi="Cambria Math"/>
+                  </w:rPr>
+                  <m:t>x</m:t>
+                </m:r>
+              </m:e>
+              <m:sub>
+                <m:r>
+                  <w:rPr>
+                    <w:rFonts w:ascii="Cambria Math" w:hAnsi="Cambria Math"/>
+                  </w:rPr>
+                  <m:t>n-1</m:t>
+                </m:r>
+              </m:sub>
+            </m:sSub>
+          </m:num>
+          <m:den>
+            <m:r>
+              <w:rPr>
+                <w:rFonts w:ascii="Cambria Math" w:hAnsi="Cambria Math"/>
+                <w:lang w:val="en-US"/>
+              </w:rPr>
+              <m:t>f</m:t>
+            </m:r>
+            <m:d>
+              <m:dPr>
+                <m:ctrlPr>
+                  <w:rPr>
+                    <w:rFonts w:ascii="Cambria Math" w:hAnsi="Cambria Math"/>
+                    <w:i/>
+                    <w:lang w:val="en-US"/>
+                  </w:rPr>
+                </m:ctrlPr>
+              </m:dPr>
+              <m:e>
+                <m:sSub>
+                  <m:sSubPr>
+                    <m:ctrlPr>
+                      <w:rPr>
+                        <w:rFonts w:ascii="Cambria Math" w:hAnsi="Cambria Math"/>
+                        <w:i/>
+                      </w:rPr>
+                    </m:ctrlPr>
+                  </m:sSubPr>
+                  <m:e>
+                    <m:r>
+                      <w:rPr>
+                        <w:rFonts w:ascii="Cambria Math" w:hAnsi="Cambria Math"/>
+                      </w:rPr>
+                      <m:t>x</m:t>
+                    </m:r>
+                  </m:e>
+                  <m:sub>
+                    <m:r>
+                      <w:rPr>
+                        <w:rFonts w:ascii="Cambria Math" w:hAnsi="Cambria Math"/>
+                      </w:rPr>
+                      <m:t>n</m:t>
+                    </m:r>
+                  </m:sub>
+                </m:sSub>
+                <m:ctrlPr>
+                  <w:rPr>
+                    <w:rFonts w:ascii="Cambria Math" w:hAnsi="Cambria Math"/>
+                    <w:i/>
+                  </w:rPr>
+                </m:ctrlPr>
+              </m:e>
+            </m:d>
+            <m:r>
+              <w:rPr>
+                <w:rFonts w:ascii="Cambria Math" w:hAnsi="Cambria Math"/>
+              </w:rPr>
+              <m:t>- f(</m:t>
+            </m:r>
+            <m:sSub>
+              <m:sSubPr>
+                <m:ctrlPr>
+                  <w:rPr>
+                    <w:rFonts w:ascii="Cambria Math" w:hAnsi="Cambria Math"/>
+                    <w:i/>
+                  </w:rPr>
+                </m:ctrlPr>
+              </m:sSubPr>
+              <m:e>
+                <m:r>
+                  <w:rPr>
+                    <w:rFonts w:ascii="Cambria Math" w:hAnsi="Cambria Math"/>
+                  </w:rPr>
+                  <m:t>x</m:t>
+                </m:r>
+              </m:e>
+              <m:sub>
+                <m:r>
+                  <w:rPr>
+                    <w:rFonts w:ascii="Cambria Math" w:hAnsi="Cambria Math"/>
+                  </w:rPr>
+                  <m:t>n-1</m:t>
+                </m:r>
+              </m:sub>
+            </m:sSub>
+            <m:r>
+              <w:rPr>
+                <w:rFonts w:ascii="Cambria Math" w:hAnsi="Cambria Math"/>
+              </w:rPr>
+              <m:t>)</m:t>
+            </m:r>
+          </m:den>
+        </m:f>
+      </m:oMath>
+      <w:r>
+        <w:rPr>
+          <w:i/>
+        </w:rPr>
+        <w:t>(3)</w:t>
+      </w:r>
+    </w:p>
+    <w:p>
+      <w:pPr>
+        <w:pStyle w:val="a3"/>
+        <w:spacing w:after="200" w:line="276" w:lineRule="auto"/>
+        <w:ind w:left="792" w:firstLine="0"/>
+        <w:jc w:val="left"/>
+      </w:pPr>
+      <w:r>
+        <w:t>Получившееся уравнение (3), является итерационным уравнением метода секущих. Все основные пункты для метода секущих мы рассмотрели ранее.</w:t>
+      </w:r>
+    </w:p>
+    <w:p>
+      <w:pPr>
+        <w:pStyle w:val="a3"/>
+        <w:spacing w:after="200" w:line="276" w:lineRule="auto"/>
+        <w:ind w:left="792" w:firstLine="0"/>
+        <w:jc w:val="left"/>
+      </w:pPr>
+      <w:r>
+        <w:tab/>
+      </w:r>
+      <w:r>
+        <w:t xml:space="preserve">Так же метод </w:t>
+      </w:r>
+      <w:r>
+        <w:t xml:space="preserve">Вегстейна </w:t>
+      </w:r>
+      <w:r>
+        <w:t>иногда называют улучшенным методом простой</w:t>
+      </w:r>
+      <w:r>
+        <w:t xml:space="preserve"> </w:t>
+      </w:r>
+      <w:r>
+        <w:t>итерации</w:t>
+      </w:r>
+      <w:r>
+        <w:rPr>
+          <w:vertAlign w:val="superscript"/>
+        </w:rPr>
+        <w:t xml:space="preserve"> [2]</w:t>
+      </w:r>
+      <w:r>
+        <w:t>.</w:t>
+      </w:r>
+    </w:p>
+    <w:p>
+      <w:pPr>
+        <w:pStyle w:val="a3"/>
+        <w:spacing w:after="200" w:line="276" w:lineRule="auto"/>
+        <w:ind w:left="792" w:firstLine="0"/>
+        <w:jc w:val="left"/>
+        <w:rPr>
+          <w:lang w:val="en-US"/>
+        </w:rPr>
+      </w:pPr>
+      <w:r>
+        <w:tab/>
+        <w:t>Алгоритм метода Вегстейна будет отличаться от метода секущих только формулой приближения</w:t>
+      </w:r>
+      <w:r>
+        <w:t>:</w:t>
+      </w:r>
+    </w:p>
+    <w:p>
+      <w:pPr>
+        <w:pStyle w:val="a3"/>
+        <w:numPr>
+          <w:ilvl w:val="0"/>
+          <w:numId w:val="6"/>
+        </w:numPr>
+        <w:spacing w:after="200" w:line="276" w:lineRule="auto"/>
+        <w:jc w:val="left"/>
+      </w:pPr>
+      <w:r>
+        <w:lastRenderedPageBreak/>
+        <w:t xml:space="preserve">Метод Вегстейна - это двухшаговый метод, и для начала нужно задать два приближения </w:t>
+      </w:r>
+      <w:r>
+        <w:rPr>
+          <w:i/>
+        </w:rPr>
+        <w:t>х</w:t>
+      </w:r>
+      <w:r>
+        <w:rPr>
+          <w:i/>
+          <w:vertAlign w:val="subscript"/>
+        </w:rPr>
+        <w:t>0</w:t>
+      </w:r>
+      <w:r>
+        <w:t xml:space="preserve"> и </w:t>
+      </w:r>
+      <w:r>
+        <w:rPr>
+          <w:i/>
+        </w:rPr>
+        <w:t>х</w:t>
+      </w:r>
+      <w:r>
+        <w:rPr>
+          <w:i/>
+          <w:vertAlign w:val="subscript"/>
+        </w:rPr>
+        <w:t>1</w:t>
+      </w:r>
+    </w:p>
+    <w:p>
+      <w:pPr>
+        <w:pStyle w:val="a3"/>
+        <w:numPr>
+          <w:ilvl w:val="0"/>
+          <w:numId w:val="6"/>
+        </w:numPr>
+        <w:spacing w:after="200" w:line="276" w:lineRule="auto"/>
+        <w:jc w:val="left"/>
+      </w:pPr>
+      <w:r>
+        <w:t>Выч</w:t>
+      </w:r>
+      <w:r>
+        <w:t>и</w:t>
+      </w:r>
+      <w:r>
+        <w:t xml:space="preserve">слить новое приближение </w:t>
+      </w:r>
+      <w:r>
+        <w:rPr>
+          <w:i/>
+          <w:lang w:val="en-US"/>
+        </w:rPr>
+        <w:t>x</w:t>
+      </w:r>
+      <w:r>
+        <w:rPr>
+          <w:i/>
+          <w:vertAlign w:val="subscript"/>
+        </w:rPr>
+        <w:t>2</w:t>
+      </w:r>
+      <w:r>
+        <w:t xml:space="preserve"> </w:t>
+      </w:r>
+      <w:r>
+        <w:t>по формуле (</w:t>
+      </w:r>
+      <w:r>
+        <w:t>2</w:t>
+      </w:r>
+      <w:r>
+        <w:t>)</w:t>
+      </w:r>
+      <w:r>
+        <w:t>.</w:t>
+      </w:r>
+    </w:p>
+    <w:p>
+      <w:pPr>
+        <w:pStyle w:val="a3"/>
+        <w:numPr>
+          <w:ilvl w:val="0"/>
+          <w:numId w:val="6"/>
+        </w:numPr>
+        <w:spacing w:after="200" w:line="276" w:lineRule="auto"/>
+        <w:jc w:val="left"/>
+      </w:pPr>
+      <w:r>
+        <w:t xml:space="preserve">Присвоить </w:t>
+      </w:r>
+      <w:r>
+        <w:rPr>
+          <w:i/>
+        </w:rPr>
+        <w:t>х</w:t>
+      </w:r>
+      <w:r>
+        <w:rPr>
+          <w:i/>
+          <w:vertAlign w:val="subscript"/>
+        </w:rPr>
+        <w:t>0</w:t>
+      </w:r>
+      <w:r>
+        <w:rPr>
+          <w:i/>
+          <w:vertAlign w:val="subscript"/>
+        </w:rPr>
+        <w:t xml:space="preserve"> </w:t>
+      </w:r>
+      <w:r>
+        <w:t xml:space="preserve">значение </w:t>
+      </w:r>
+      <w:r>
+        <w:rPr>
+          <w:i/>
+        </w:rPr>
+        <w:t>х</w:t>
+      </w:r>
+      <w:r>
+        <w:rPr>
+          <w:i/>
+          <w:vertAlign w:val="subscript"/>
+        </w:rPr>
+        <w:t>1</w:t>
+      </w:r>
+      <w:r>
+        <w:t xml:space="preserve">; </w:t>
+      </w:r>
+      <w:r>
+        <w:rPr>
+          <w:i/>
+        </w:rPr>
+        <w:t>х</w:t>
+      </w:r>
+      <w:r>
+        <w:rPr>
+          <w:i/>
+          <w:vertAlign w:val="subscript"/>
+        </w:rPr>
+        <w:t>1</w:t>
+      </w:r>
+      <w:r>
+        <w:rPr>
+          <w:i/>
+          <w:vertAlign w:val="subscript"/>
+        </w:rPr>
+        <w:t xml:space="preserve"> </w:t>
+      </w:r>
+      <w:r>
+        <w:t xml:space="preserve">- значение </w:t>
+      </w:r>
+      <w:r>
+        <w:rPr>
+          <w:i/>
+          <w:lang w:val="en-US"/>
+        </w:rPr>
+        <w:t>x</w:t>
+      </w:r>
+      <w:r>
+        <w:rPr>
+          <w:i/>
+          <w:vertAlign w:val="subscript"/>
+        </w:rPr>
+        <w:t>2</w:t>
+      </w:r>
+    </w:p>
+    <w:p>
+      <w:pPr>
+        <w:pStyle w:val="a3"/>
+        <w:numPr>
+          <w:ilvl w:val="0"/>
+          <w:numId w:val="6"/>
+        </w:numPr>
+        <w:spacing w:after="200" w:line="276" w:lineRule="auto"/>
+        <w:jc w:val="left"/>
+      </w:pPr>
+      <w:r>
+        <w:t xml:space="preserve">Вычислить значение в точке </w:t>
+      </w:r>
+      <w:r>
+        <w:rPr>
+          <w:i/>
+          <w:lang w:val="en-US"/>
+        </w:rPr>
+        <w:t>x</w:t>
+      </w:r>
+      <w:r>
+        <w:rPr>
+          <w:i/>
+          <w:vertAlign w:val="subscript"/>
+        </w:rPr>
+        <w:t>2</w:t>
+      </w:r>
+      <w:r>
+        <w:rPr>
+          <w:vertAlign w:val="subscript"/>
+        </w:rPr>
+        <w:t xml:space="preserve"> </w:t>
+      </w:r>
+      <w:r>
+        <w:t xml:space="preserve">и вернуться на шаг 2, если модуль значения функции в точке </w:t>
+      </w:r>
+      <w:r>
+        <w:rPr>
+          <w:i/>
+          <w:lang w:val="en-US"/>
+        </w:rPr>
+        <w:t>x</w:t>
+      </w:r>
+      <w:r>
+        <w:rPr>
+          <w:i/>
+          <w:vertAlign w:val="subscript"/>
+        </w:rPr>
+        <w:t>2</w:t>
+      </w:r>
+      <w:r>
+        <w:t xml:space="preserve"> больше заданной точности </w:t>
+      </w:r>
+      <w:r>
+        <w:rPr>
+          <w:i/>
+          <w:lang w:val="en-US"/>
+        </w:rPr>
+        <w:t>e</w:t>
+      </w:r>
+      <w:r>
+        <w:rPr>
+          <w:i/>
+        </w:rPr>
+        <w:t>.</w:t>
+      </w:r>
+    </w:p>
+    <w:p>
+      <w:pPr>
+        <w:pStyle w:val="a3"/>
+        <w:numPr>
+          <w:ilvl w:val="0"/>
+          <w:numId w:val="6"/>
+        </w:numPr>
+        <w:spacing w:after="200" w:line="276" w:lineRule="auto"/>
+        <w:jc w:val="left"/>
+      </w:pPr>
+      <w:r>
+        <w:t>Вывести корень</w:t>
+      </w:r>
+    </w:p>
+    <w:p>
+      <w:pPr>
+        <w:pStyle w:val="a3"/>
+        <w:numPr>
+          <w:ilvl w:val="0"/>
+          <w:numId w:val="6"/>
+        </w:numPr>
+        <w:spacing w:after="200" w:line="276" w:lineRule="auto"/>
+        <w:jc w:val="left"/>
+      </w:pPr>
+      <w:r>
+        <w:br w:type="page"/>
+      </w:r>
+    </w:p>
+    <w:p>
+      <w:pPr>
+        <w:pStyle w:val="a3"/>
+        <w:spacing w:after="200" w:line="276" w:lineRule="auto"/>
+        <w:ind w:left="792" w:firstLine="0"/>
+        <w:jc w:val="left"/>
+      </w:pPr>
+      <w:r>
+        <w:lastRenderedPageBreak/>
+        <w:t>Литература</w:t>
+      </w:r>
+    </w:p>
+    <w:p>
+      <w:pPr>
+        <w:pStyle w:val="a3"/>
+        <w:spacing w:after="200" w:line="276" w:lineRule="auto"/>
+        <w:ind w:left="792" w:firstLine="0"/>
+        <w:jc w:val="left"/>
+      </w:pPr>
+      <w:r>
+        <w:t xml:space="preserve">1. </w:t>
+      </w:r>
+    </w:p>
+    <w:p>
+      <w:pPr>
+        <w:pStyle w:val="a3"/>
+        <w:spacing w:after="200" w:line="276" w:lineRule="auto"/>
+        <w:ind w:left="792" w:firstLine="0"/>
+        <w:jc w:val="left"/>
+      </w:pPr>
+      <w:r>
+        <w:t>2.</w:t>
+      </w:r>
+      <w:r>
+        <w:t xml:space="preserve"> http://www.machinelearning.ru/wiki/index.php?title=%D0%9C%D0%B5%D1%82%D0%BE%D0%B4_%D0%BF%D1%80%D0%BE%D1%81%D1%82%D1%8B%D1%85_%D0%B8%D1%82%D0%B5%D1%80%D0%B0%D1%86%D0%B8%D0%B9</w:t>
+      </w:r>
     </w:p>
     <w:sectPr>
       <w:footerReference w:type="default" r:id="rId26"/>
@@ -3327,10 +4954,6 @@
   <w:sdt>
     <w:sdtPr>
       <w:id w:val="550752"/>
-      <w:docPartObj>
-        <w:docPartGallery w:val="Общ"/>
-        <w:docPartUnique/>
-      </w:docPartObj>
     </w:sdtPr>
     <w:sdtContent>
       <w:p>
@@ -3343,7 +4966,7 @@
             <w:rPr>
               <w:noProof/>
             </w:rPr>
-            <w:t>7</w:t>
+            <w:t>9</w:t>
           </w:r>
         </w:fldSimple>
       </w:p>
@@ -3496,6 +5119,92 @@
     </w:lvl>
   </w:abstractNum>
   <w:abstractNum w:abstractNumId="1">
+    <w:nsid w:val="150755E2"/>
+    <w:multiLevelType w:val="hybridMultilevel"/>
+    <w:tmpl w:val="00645DC8"/>
+    <w:lvl w:ilvl="0" w:tplc="0419000F">
+      <w:start w:val="1"/>
+      <w:numFmt w:val="decimal"/>
+      <w:lvlText w:val="%1."/>
+      <w:lvlJc w:val="left"/>
+      <w:pPr>
+        <w:ind w:left="1512" w:hanging="360"/>
+      </w:pPr>
+    </w:lvl>
+    <w:lvl w:ilvl="1" w:tplc="04190019" w:tentative="1">
+      <w:start w:val="1"/>
+      <w:numFmt w:val="lowerLetter"/>
+      <w:lvlText w:val="%2."/>
+      <w:lvlJc w:val="left"/>
+      <w:pPr>
+        <w:ind w:left="2232" w:hanging="360"/>
+      </w:pPr>
+    </w:lvl>
+    <w:lvl w:ilvl="2" w:tplc="0419001B" w:tentative="1">
+      <w:start w:val="1"/>
+      <w:numFmt w:val="lowerRoman"/>
+      <w:lvlText w:val="%3."/>
+      <w:lvlJc w:val="right"/>
+      <w:pPr>
+        <w:ind w:left="2952" w:hanging="180"/>
+      </w:pPr>
+    </w:lvl>
+    <w:lvl w:ilvl="3" w:tplc="0419000F" w:tentative="1">
+      <w:start w:val="1"/>
+      <w:numFmt w:val="decimal"/>
+      <w:lvlText w:val="%4."/>
+      <w:lvlJc w:val="left"/>
+      <w:pPr>
+        <w:ind w:left="3672" w:hanging="360"/>
+      </w:pPr>
+    </w:lvl>
+    <w:lvl w:ilvl="4" w:tplc="04190019" w:tentative="1">
+      <w:start w:val="1"/>
+      <w:numFmt w:val="lowerLetter"/>
+      <w:lvlText w:val="%5."/>
+      <w:lvlJc w:val="left"/>
+      <w:pPr>
+        <w:ind w:left="4392" w:hanging="360"/>
+      </w:pPr>
+    </w:lvl>
+    <w:lvl w:ilvl="5" w:tplc="0419001B" w:tentative="1">
+      <w:start w:val="1"/>
+      <w:numFmt w:val="lowerRoman"/>
+      <w:lvlText w:val="%6."/>
+      <w:lvlJc w:val="right"/>
+      <w:pPr>
+        <w:ind w:left="5112" w:hanging="180"/>
+      </w:pPr>
+    </w:lvl>
+    <w:lvl w:ilvl="6" w:tplc="0419000F" w:tentative="1">
+      <w:start w:val="1"/>
+      <w:numFmt w:val="decimal"/>
+      <w:lvlText w:val="%7."/>
+      <w:lvlJc w:val="left"/>
+      <w:pPr>
+        <w:ind w:left="5832" w:hanging="360"/>
+      </w:pPr>
+    </w:lvl>
+    <w:lvl w:ilvl="7" w:tplc="04190019" w:tentative="1">
+      <w:start w:val="1"/>
+      <w:numFmt w:val="lowerLetter"/>
+      <w:lvlText w:val="%8."/>
+      <w:lvlJc w:val="left"/>
+      <w:pPr>
+        <w:ind w:left="6552" w:hanging="360"/>
+      </w:pPr>
+    </w:lvl>
+    <w:lvl w:ilvl="8" w:tplc="0419001B" w:tentative="1">
+      <w:start w:val="1"/>
+      <w:numFmt w:val="lowerRoman"/>
+      <w:lvlText w:val="%9."/>
+      <w:lvlJc w:val="right"/>
+      <w:pPr>
+        <w:ind w:left="7272" w:hanging="180"/>
+      </w:pPr>
+    </w:lvl>
+  </w:abstractNum>
+  <w:abstractNum w:abstractNumId="2">
     <w:nsid w:val="1B262C1E"/>
     <w:multiLevelType w:val="multilevel"/>
     <w:tmpl w:val="A92200E4"/>
@@ -3590,7 +5299,93 @@
       </w:pPr>
     </w:lvl>
   </w:abstractNum>
-  <w:abstractNum w:abstractNumId="2">
+  <w:abstractNum w:abstractNumId="3">
+    <w:nsid w:val="29195FFA"/>
+    <w:multiLevelType w:val="hybridMultilevel"/>
+    <w:tmpl w:val="658AC330"/>
+    <w:lvl w:ilvl="0" w:tplc="0419000F">
+      <w:start w:val="1"/>
+      <w:numFmt w:val="decimal"/>
+      <w:lvlText w:val="%1."/>
+      <w:lvlJc w:val="left"/>
+      <w:pPr>
+        <w:ind w:left="1512" w:hanging="360"/>
+      </w:pPr>
+    </w:lvl>
+    <w:lvl w:ilvl="1" w:tplc="04190019" w:tentative="1">
+      <w:start w:val="1"/>
+      <w:numFmt w:val="lowerLetter"/>
+      <w:lvlText w:val="%2."/>
+      <w:lvlJc w:val="left"/>
+      <w:pPr>
+        <w:ind w:left="2232" w:hanging="360"/>
+      </w:pPr>
+    </w:lvl>
+    <w:lvl w:ilvl="2" w:tplc="0419001B" w:tentative="1">
+      <w:start w:val="1"/>
+      <w:numFmt w:val="lowerRoman"/>
+      <w:lvlText w:val="%3."/>
+      <w:lvlJc w:val="right"/>
+      <w:pPr>
+        <w:ind w:left="2952" w:hanging="180"/>
+      </w:pPr>
+    </w:lvl>
+    <w:lvl w:ilvl="3" w:tplc="0419000F" w:tentative="1">
+      <w:start w:val="1"/>
+      <w:numFmt w:val="decimal"/>
+      <w:lvlText w:val="%4."/>
+      <w:lvlJc w:val="left"/>
+      <w:pPr>
+        <w:ind w:left="3672" w:hanging="360"/>
+      </w:pPr>
+    </w:lvl>
+    <w:lvl w:ilvl="4" w:tplc="04190019" w:tentative="1">
+      <w:start w:val="1"/>
+      <w:numFmt w:val="lowerLetter"/>
+      <w:lvlText w:val="%5."/>
+      <w:lvlJc w:val="left"/>
+      <w:pPr>
+        <w:ind w:left="4392" w:hanging="360"/>
+      </w:pPr>
+    </w:lvl>
+    <w:lvl w:ilvl="5" w:tplc="0419001B" w:tentative="1">
+      <w:start w:val="1"/>
+      <w:numFmt w:val="lowerRoman"/>
+      <w:lvlText w:val="%6."/>
+      <w:lvlJc w:val="right"/>
+      <w:pPr>
+        <w:ind w:left="5112" w:hanging="180"/>
+      </w:pPr>
+    </w:lvl>
+    <w:lvl w:ilvl="6" w:tplc="0419000F" w:tentative="1">
+      <w:start w:val="1"/>
+      <w:numFmt w:val="decimal"/>
+      <w:lvlText w:val="%7."/>
+      <w:lvlJc w:val="left"/>
+      <w:pPr>
+        <w:ind w:left="5832" w:hanging="360"/>
+      </w:pPr>
+    </w:lvl>
+    <w:lvl w:ilvl="7" w:tplc="04190019" w:tentative="1">
+      <w:start w:val="1"/>
+      <w:numFmt w:val="lowerLetter"/>
+      <w:lvlText w:val="%8."/>
+      <w:lvlJc w:val="left"/>
+      <w:pPr>
+        <w:ind w:left="6552" w:hanging="360"/>
+      </w:pPr>
+    </w:lvl>
+    <w:lvl w:ilvl="8" w:tplc="0419001B" w:tentative="1">
+      <w:start w:val="1"/>
+      <w:numFmt w:val="lowerRoman"/>
+      <w:lvlText w:val="%9."/>
+      <w:lvlJc w:val="right"/>
+      <w:pPr>
+        <w:ind w:left="7272" w:hanging="180"/>
+      </w:pPr>
+    </w:lvl>
+  </w:abstractNum>
+  <w:abstractNum w:abstractNumId="4">
     <w:nsid w:val="2DA600C0"/>
     <w:multiLevelType w:val="hybridMultilevel"/>
     <w:tmpl w:val="F642F664"/>
@@ -3676,7 +5471,7 @@
       </w:pPr>
     </w:lvl>
   </w:abstractNum>
-  <w:abstractNum w:abstractNumId="3">
+  <w:abstractNum w:abstractNumId="5">
     <w:nsid w:val="57856034"/>
     <w:multiLevelType w:val="hybridMultilevel"/>
     <w:tmpl w:val="E4C4F4B2"/>
@@ -3763,15 +5558,21 @@
     </w:lvl>
   </w:abstractNum>
   <w:num w:numId="1">
-    <w:abstractNumId w:val="1"/>
+    <w:abstractNumId w:val="2"/>
   </w:num>
   <w:num w:numId="2">
     <w:abstractNumId w:val="0"/>
   </w:num>
   <w:num w:numId="3">
-    <w:abstractNumId w:val="2"/>
+    <w:abstractNumId w:val="4"/>
   </w:num>
   <w:num w:numId="4">
+    <w:abstractNumId w:val="5"/>
+  </w:num>
+  <w:num w:numId="5">
+    <w:abstractNumId w:val="1"/>
+  </w:num>
+  <w:num w:numId="6">
     <w:abstractNumId w:val="3"/>
   </w:num>
   <w:numIdMacAtCleanup w:val="2"/>
@@ -4202,6 +6003,16 @@
       <w:szCs w:val="24"/>
     </w:rPr>
   </w:style>
+  <w:style w:type="character" w:styleId="ae">
+    <w:name w:val="Placeholder Text"/>
+    <w:basedOn w:val="a0"/>
+    <w:uiPriority w:val="99"/>
+    <w:semiHidden/>
+    <w:rsid w:val="00A836DC"/>
+    <w:rPr>
+      <w:color w:val="808080"/>
+    </w:rPr>
+  </w:style>
 </w:styles>
 </file>
 
@@ -4534,6 +6345,333 @@
 </w:styles>
 </file>
 
+<file path=word/glossary/document.xml><?xml version="1.0" encoding="utf-8"?>
+<w:glossaryDocument xmlns:ve="http://schemas.openxmlformats.org/markup-compatibility/2006" xmlns:o="urn:schemas-microsoft-com:office:office" xmlns:r="http://schemas.openxmlformats.org/officeDocument/2006/relationships" xmlns:m="http://schemas.openxmlformats.org/officeDocument/2006/math" xmlns:v="urn:schemas-microsoft-com:vml" xmlns:wp="http://schemas.openxmlformats.org/drawingml/2006/wordprocessingDrawing" xmlns:w10="urn:schemas-microsoft-com:office:word" xmlns:w="http://schemas.openxmlformats.org/wordprocessingml/2006/main" xmlns:wne="http://schemas.microsoft.com/office/word/2006/wordml">
+  <w:docParts/>
+</w:glossaryDocument>
+</file>
+
+<file path=word/glossary/fontTable.xml><?xml version="1.0" encoding="utf-8"?>
+<w:fonts xmlns:r="http://schemas.openxmlformats.org/officeDocument/2006/relationships" xmlns:w="http://schemas.openxmlformats.org/wordprocessingml/2006/main">
+  <w:font w:name="Symbol">
+    <w:panose1 w:val="05050102010706020507"/>
+    <w:charset w:val="02"/>
+    <w:family w:val="roman"/>
+    <w:pitch w:val="variable"/>
+    <w:sig w:usb0="00000000" w:usb1="10000000" w:usb2="00000000" w:usb3="00000000" w:csb0="80000000" w:csb1="00000000"/>
+  </w:font>
+  <w:font w:name="Times New Roman">
+    <w:panose1 w:val="02020603050405020304"/>
+    <w:charset w:val="CC"/>
+    <w:family w:val="roman"/>
+    <w:pitch w:val="variable"/>
+    <w:sig w:usb0="E0002AFF" w:usb1="C0007841" w:usb2="00000009" w:usb3="00000000" w:csb0="000001FF" w:csb1="00000000"/>
+  </w:font>
+  <w:font w:name="Courier New">
+    <w:panose1 w:val="02070309020205020404"/>
+    <w:charset w:val="CC"/>
+    <w:family w:val="modern"/>
+    <w:pitch w:val="fixed"/>
+    <w:sig w:usb0="E0002AFF" w:usb1="C0007843" w:usb2="00000009" w:usb3="00000000" w:csb0="000001FF" w:csb1="00000000"/>
+  </w:font>
+  <w:font w:name="Wingdings">
+    <w:panose1 w:val="05000000000000000000"/>
+    <w:charset w:val="02"/>
+    <w:family w:val="auto"/>
+    <w:pitch w:val="variable"/>
+    <w:sig w:usb0="00000000" w:usb1="10000000" w:usb2="00000000" w:usb3="00000000" w:csb0="80000000" w:csb1="00000000"/>
+  </w:font>
+  <w:font w:name="Calibri">
+    <w:panose1 w:val="020F0502020204030204"/>
+    <w:charset w:val="CC"/>
+    <w:family w:val="swiss"/>
+    <w:pitch w:val="variable"/>
+    <w:sig w:usb0="E10002FF" w:usb1="4000ACFF" w:usb2="00000009" w:usb3="00000000" w:csb0="0000019F" w:csb1="00000000"/>
+  </w:font>
+  <w:font w:name="Cambria">
+    <w:panose1 w:val="02040503050406030204"/>
+    <w:charset w:val="CC"/>
+    <w:family w:val="roman"/>
+    <w:pitch w:val="variable"/>
+    <w:sig w:usb0="A00002EF" w:usb1="4000004B" w:usb2="00000000" w:usb3="00000000" w:csb0="0000019F" w:csb1="00000000"/>
+  </w:font>
+  <w:font w:name="Tahoma">
+    <w:panose1 w:val="020B0604030504040204"/>
+    <w:charset w:val="CC"/>
+    <w:family w:val="swiss"/>
+    <w:pitch w:val="variable"/>
+    <w:sig w:usb0="E1002EFF" w:usb1="C000605B" w:usb2="00000029" w:usb3="00000000" w:csb0="000101FF" w:csb1="00000000"/>
+  </w:font>
+  <w:font w:name="Liberation Serif">
+    <w:altName w:val="Times New Roman"/>
+    <w:charset w:val="01"/>
+    <w:family w:val="roman"/>
+    <w:pitch w:val="variable"/>
+    <w:sig w:usb0="00000000" w:usb1="00000000" w:usb2="00000000" w:usb3="00000000" w:csb0="00000000" w:csb1="00000000"/>
+  </w:font>
+  <w:font w:name="Droid Sans Fallback">
+    <w:altName w:val="Times New Roman"/>
+    <w:charset w:val="01"/>
+    <w:family w:val="auto"/>
+    <w:pitch w:val="variable"/>
+    <w:sig w:usb0="00000000" w:usb1="00000000" w:usb2="00000000" w:usb3="00000000" w:csb0="00000000" w:csb1="00000000"/>
+  </w:font>
+  <w:font w:name="FreeSans">
+    <w:altName w:val="Times New Roman"/>
+    <w:charset w:val="01"/>
+    <w:family w:val="auto"/>
+    <w:pitch w:val="variable"/>
+    <w:sig w:usb0="00000000" w:usb1="00000000" w:usb2="00000000" w:usb3="00000000" w:csb0="00000000" w:csb1="00000000"/>
+  </w:font>
+  <w:font w:name="Cambria Math">
+    <w:panose1 w:val="02040503050406030204"/>
+    <w:charset w:val="CC"/>
+    <w:family w:val="roman"/>
+    <w:pitch w:val="variable"/>
+    <w:sig w:usb0="A00002EF" w:usb1="420020EB" w:usb2="00000000" w:usb3="00000000" w:csb0="0000019F" w:csb1="00000000"/>
+  </w:font>
+</w:fonts>
+</file>
+
+<file path=word/glossary/settings.xml><?xml version="1.0" encoding="utf-8"?>
+<w:settings xmlns:o="urn:schemas-microsoft-com:office:office" xmlns:r="http://schemas.openxmlformats.org/officeDocument/2006/relationships" xmlns:m="http://schemas.openxmlformats.org/officeDocument/2006/math" xmlns:v="urn:schemas-microsoft-com:vml" xmlns:w10="urn:schemas-microsoft-com:office:word" xmlns:w="http://schemas.openxmlformats.org/wordprocessingml/2006/main" xmlns:sl="http://schemas.openxmlformats.org/schemaLibrary/2006/main">
+  <w:view w:val="normal"/>
+  <w:defaultTabStop w:val="708"/>
+  <w:characterSpacingControl w:val="doNotCompress"/>
+  <w:compat>
+    <w:useFELayout/>
+  </w:compat>
+  <w:rsids>
+    <w:rsidRoot w:val="00866B6C"/>
+    <w:rsid w:val="00866B6C"/>
+  </w:rsids>
+  <m:mathPr>
+    <m:mathFont m:val="Cambria Math"/>
+    <m:brkBin m:val="before"/>
+    <m:brkBinSub m:val="--"/>
+    <m:smallFrac m:val="off"/>
+    <m:dispDef/>
+    <m:lMargin m:val="0"/>
+    <m:rMargin m:val="0"/>
+    <m:defJc m:val="centerGroup"/>
+    <m:wrapIndent m:val="1440"/>
+    <m:intLim m:val="subSup"/>
+    <m:naryLim m:val="undOvr"/>
+  </m:mathPr>
+  <w:themeFontLang w:val="ru-RU"/>
+  <w:clrSchemeMapping w:bg1="light1" w:t1="dark1" w:bg2="light2" w:t2="dark2" w:accent1="accent1" w:accent2="accent2" w:accent3="accent3" w:accent4="accent4" w:accent5="accent5" w:accent6="accent6" w:hyperlink="hyperlink" w:followedHyperlink="followedHyperlink"/>
+  <w:decimalSymbol w:val=","/>
+  <w:listSeparator w:val=";"/>
+</w:settings>
+</file>
+
+<file path=word/glossary/styles.xml><?xml version="1.0" encoding="utf-8"?>
+<w:styles xmlns:r="http://schemas.openxmlformats.org/officeDocument/2006/relationships" xmlns:w="http://schemas.openxmlformats.org/wordprocessingml/2006/main">
+  <w:docDefaults>
+    <w:rPrDefault>
+      <w:rPr>
+        <w:rFonts w:asciiTheme="minorHAnsi" w:eastAsiaTheme="minorEastAsia" w:hAnsiTheme="minorHAnsi" w:cstheme="minorBidi"/>
+        <w:sz w:val="22"/>
+        <w:szCs w:val="22"/>
+        <w:lang w:val="ru-RU" w:eastAsia="ru-RU" w:bidi="ar-SA"/>
+      </w:rPr>
+    </w:rPrDefault>
+    <w:pPrDefault>
+      <w:pPr>
+        <w:spacing w:after="200" w:line="276" w:lineRule="auto"/>
+      </w:pPr>
+    </w:pPrDefault>
+  </w:docDefaults>
+  <w:latentStyles w:defLockedState="0" w:defUIPriority="99" w:defSemiHidden="1" w:defUnhideWhenUsed="1" w:defQFormat="0" w:count="267">
+    <w:lsdException w:name="Normal" w:semiHidden="0" w:uiPriority="0" w:unhideWhenUsed="0" w:qFormat="1"/>
+    <w:lsdException w:name="heading 1" w:semiHidden="0" w:uiPriority="9" w:unhideWhenUsed="0" w:qFormat="1"/>
+    <w:lsdException w:name="heading 2" w:uiPriority="9" w:qFormat="1"/>
+    <w:lsdException w:name="heading 3" w:uiPriority="9" w:qFormat="1"/>
+    <w:lsdException w:name="heading 4" w:uiPriority="9" w:qFormat="1"/>
+    <w:lsdException w:name="heading 5" w:uiPriority="9" w:qFormat="1"/>
+    <w:lsdException w:name="heading 6" w:uiPriority="9" w:qFormat="1"/>
+    <w:lsdException w:name="heading 7" w:uiPriority="9" w:qFormat="1"/>
+    <w:lsdException w:name="heading 8" w:uiPriority="9" w:qFormat="1"/>
+    <w:lsdException w:name="heading 9" w:uiPriority="9" w:qFormat="1"/>
+    <w:lsdException w:name="toc 1" w:uiPriority="39"/>
+    <w:lsdException w:name="toc 2" w:uiPriority="39"/>
+    <w:lsdException w:name="toc 3" w:uiPriority="39"/>
+    <w:lsdException w:name="toc 4" w:uiPriority="39"/>
+    <w:lsdException w:name="toc 5" w:uiPriority="39"/>
+    <w:lsdException w:name="toc 6" w:uiPriority="39"/>
+    <w:lsdException w:name="toc 7" w:uiPriority="39"/>
+    <w:lsdException w:name="toc 8" w:uiPriority="39"/>
+    <w:lsdException w:name="toc 9" w:uiPriority="39"/>
+    <w:lsdException w:name="caption" w:uiPriority="35" w:qFormat="1"/>
+    <w:lsdException w:name="Title" w:semiHidden="0" w:uiPriority="10" w:unhideWhenUsed="0" w:qFormat="1"/>
+    <w:lsdException w:name="Default Paragraph Font" w:uiPriority="1"/>
+    <w:lsdException w:name="Subtitle" w:semiHidden="0" w:uiPriority="11" w:unhideWhenUsed="0" w:qFormat="1"/>
+    <w:lsdException w:name="Strong" w:semiHidden="0" w:uiPriority="22" w:unhideWhenUsed="0" w:qFormat="1"/>
+    <w:lsdException w:name="Emphasis" w:semiHidden="0" w:uiPriority="20" w:unhideWhenUsed="0" w:qFormat="1"/>
+    <w:lsdException w:name="Table Grid" w:semiHidden="0" w:uiPriority="59" w:unhideWhenUsed="0"/>
+    <w:lsdException w:name="Placeholder Text" w:unhideWhenUsed="0"/>
+    <w:lsdException w:name="No Spacing" w:semiHidden="0" w:uiPriority="1" w:unhideWhenUsed="0" w:qFormat="1"/>
+    <w:lsdException w:name="Light Shading" w:semiHidden="0" w:uiPriority="60" w:unhideWhenUsed="0"/>
+    <w:lsdException w:name="Light List" w:semiHidden="0" w:uiPriority="61" w:unhideWhenUsed="0"/>
+    <w:lsdException w:name="Light Grid" w:semiHidden="0" w:uiPriority="62" w:unhideWhenUsed="0"/>
+    <w:lsdException w:name="Medium Shading 1" w:semiHidden="0" w:uiPriority="63" w:unhideWhenUsed="0"/>
+    <w:lsdException w:name="Medium Shading 2" w:semiHidden="0" w:uiPriority="64" w:unhideWhenUsed="0"/>
+    <w:lsdException w:name="Medium List 1" w:semiHidden="0" w:uiPriority="65" w:unhideWhenUsed="0"/>
+    <w:lsdException w:name="Medium List 2" w:semiHidden="0" w:uiPriority="66" w:unhideWhenUsed="0"/>
+    <w:lsdException w:name="Medium Grid 1" w:semiHidden="0" w:uiPriority="67" w:unhideWhenUsed="0"/>
+    <w:lsdException w:name="Medium Grid 2" w:semiHidden="0" w:uiPriority="68" w:unhideWhenUsed="0"/>
+    <w:lsdException w:name="Medium Grid 3" w:semiHidden="0" w:uiPriority="69" w:unhideWhenUsed="0"/>
+    <w:lsdException w:name="Dark List" w:semiHidden="0" w:uiPriority="70" w:unhideWhenUsed="0"/>
+    <w:lsdException w:name="Colorful Shading" w:semiHidden="0" w:uiPriority="71" w:unhideWhenUsed="0"/>
+    <w:lsdException w:name="Colorful List" w:semiHidden="0" w:uiPriority="72" w:unhideWhenUsed="0"/>
+    <w:lsdException w:name="Colorful Grid" w:semiHidden="0" w:uiPriority="73" w:unhideWhenUsed="0"/>
+    <w:lsdException w:name="Light Shading Accent 1" w:semiHidden="0" w:uiPriority="60" w:unhideWhenUsed="0"/>
+    <w:lsdException w:name="Light List Accent 1" w:semiHidden="0" w:uiPriority="61" w:unhideWhenUsed="0"/>
+    <w:lsdException w:name="Light Grid Accent 1" w:semiHidden="0" w:uiPriority="62" w:unhideWhenUsed="0"/>
+    <w:lsdException w:name="Medium Shading 1 Accent 1" w:semiHidden="0" w:uiPriority="63" w:unhideWhenUsed="0"/>
+    <w:lsdException w:name="Medium Shading 2 Accent 1" w:semiHidden="0" w:uiPriority="64" w:unhideWhenUsed="0"/>
+    <w:lsdException w:name="Medium List 1 Accent 1" w:semiHidden="0" w:uiPriority="65" w:unhideWhenUsed="0"/>
+    <w:lsdException w:name="Revision" w:unhideWhenUsed="0"/>
+    <w:lsdException w:name="List Paragraph" w:semiHidden="0" w:uiPriority="34" w:unhideWhenUsed="0" w:qFormat="1"/>
+    <w:lsdException w:name="Quote" w:semiHidden="0" w:uiPriority="29" w:unhideWhenUsed="0" w:qFormat="1"/>
+    <w:lsdException w:name="Intense Quote" w:semiHidden="0" w:uiPriority="30" w:unhideWhenUsed="0" w:qFormat="1"/>
+    <w:lsdException w:name="Medium List 2 Accent 1" w:semiHidden="0" w:uiPriority="66" w:unhideWhenUsed="0"/>
+    <w:lsdException w:name="Medium Grid 1 Accent 1" w:semiHidden="0" w:uiPriority="67" w:unhideWhenUsed="0"/>
+    <w:lsdException w:name="Medium Grid 2 Accent 1" w:semiHidden="0" w:uiPriority="68" w:unhideWhenUsed="0"/>
+    <w:lsdException w:name="Medium Grid 3 Accent 1" w:semiHidden="0" w:uiPriority="69" w:unhideWhenUsed="0"/>
+    <w:lsdException w:name="Dark List Accent 1" w:semiHidden="0" w:uiPriority="70" w:unhideWhenUsed="0"/>
+    <w:lsdException w:name="Colorful Shading Accent 1" w:semiHidden="0" w:uiPriority="71" w:unhideWhenUsed="0"/>
+    <w:lsdException w:name="Colorful List Accent 1" w:semiHidden="0" w:uiPriority="72" w:unhideWhenUsed="0"/>
+    <w:lsdException w:name="Colorful Grid Accent 1" w:semiHidden="0" w:uiPriority="73" w:unhideWhenUsed="0"/>
+    <w:lsdException w:name="Light Shading Accent 2" w:semiHidden="0" w:uiPriority="60" w:unhideWhenUsed="0"/>
+    <w:lsdException w:name="Light List Accent 2" w:semiHidden="0" w:uiPriority="61" w:unhideWhenUsed="0"/>
+    <w:lsdException w:name="Light Grid Accent 2" w:semiHidden="0" w:uiPriority="62" w:unhideWhenUsed="0"/>
+    <w:lsdException w:name="Medium Shading 1 Accent 2" w:semiHidden="0" w:uiPriority="63" w:unhideWhenUsed="0"/>
+    <w:lsdException w:name="Medium Shading 2 Accent 2" w:semiHidden="0" w:uiPriority="64" w:unhideWhenUsed="0"/>
+    <w:lsdException w:name="Medium List 1 Accent 2" w:semiHidden="0" w:uiPriority="65" w:unhideWhenUsed="0"/>
+    <w:lsdException w:name="Medium List 2 Accent 2" w:semiHidden="0" w:uiPriority="66" w:unhideWhenUsed="0"/>
+    <w:lsdException w:name="Medium Grid 1 Accent 2" w:semiHidden="0" w:uiPriority="67" w:unhideWhenUsed="0"/>
+    <w:lsdException w:name="Medium Grid 2 Accent 2" w:semiHidden="0" w:uiPriority="68" w:unhideWhenUsed="0"/>
+    <w:lsdException w:name="Medium Grid 3 Accent 2" w:semiHidden="0" w:uiPriority="69" w:unhideWhenUsed="0"/>
+    <w:lsdException w:name="Dark List Accent 2" w:semiHidden="0" w:uiPriority="70" w:unhideWhenUsed="0"/>
+    <w:lsdException w:name="Colorful Shading Accent 2" w:semiHidden="0" w:uiPriority="71" w:unhideWhenUsed="0"/>
+    <w:lsdException w:name="Colorful List Accent 2" w:semiHidden="0" w:uiPriority="72" w:unhideWhenUsed="0"/>
+    <w:lsdException w:name="Colorful Grid Accent 2" w:semiHidden="0" w:uiPriority="73" w:unhideWhenUsed="0"/>
+    <w:lsdException w:name="Light Shading Accent 3" w:semiHidden="0" w:uiPriority="60" w:unhideWhenUsed="0"/>
+    <w:lsdException w:name="Light List Accent 3" w:semiHidden="0" w:uiPriority="61" w:unhideWhenUsed="0"/>
+    <w:lsdException w:name="Light Grid Accent 3" w:semiHidden="0" w:uiPriority="62" w:unhideWhenUsed="0"/>
+    <w:lsdException w:name="Medium Shading 1 Accent 3" w:semiHidden="0" w:uiPriority="63" w:unhideWhenUsed="0"/>
+    <w:lsdException w:name="Medium Shading 2 Accent 3" w:semiHidden="0" w:uiPriority="64" w:unhideWhenUsed="0"/>
+    <w:lsdException w:name="Medium List 1 Accent 3" w:semiHidden="0" w:uiPriority="65" w:unhideWhenUsed="0"/>
+    <w:lsdException w:name="Medium List 2 Accent 3" w:semiHidden="0" w:uiPriority="66" w:unhideWhenUsed="0"/>
+    <w:lsdException w:name="Medium Grid 1 Accent 3" w:semiHidden="0" w:uiPriority="67" w:unhideWhenUsed="0"/>
+    <w:lsdException w:name="Medium Grid 2 Accent 3" w:semiHidden="0" w:uiPriority="68" w:unhideWhenUsed="0"/>
+    <w:lsdException w:name="Medium Grid 3 Accent 3" w:semiHidden="0" w:uiPriority="69" w:unhideWhenUsed="0"/>
+    <w:lsdException w:name="Dark List Accent 3" w:semiHidden="0" w:uiPriority="70" w:unhideWhenUsed="0"/>
+    <w:lsdException w:name="Colorful Shading Accent 3" w:semiHidden="0" w:uiPriority="71" w:unhideWhenUsed="0"/>
+    <w:lsdException w:name="Colorful List Accent 3" w:semiHidden="0" w:uiPriority="72" w:unhideWhenUsed="0"/>
+    <w:lsdException w:name="Colorful Grid Accent 3" w:semiHidden="0" w:uiPriority="73" w:unhideWhenUsed="0"/>
+    <w:lsdException w:name="Light Shading Accent 4" w:semiHidden="0" w:uiPriority="60" w:unhideWhenUsed="0"/>
+    <w:lsdException w:name="Light List Accent 4" w:semiHidden="0" w:uiPriority="61" w:unhideWhenUsed="0"/>
+    <w:lsdException w:name="Light Grid Accent 4" w:semiHidden="0" w:uiPriority="62" w:unhideWhenUsed="0"/>
+    <w:lsdException w:name="Medium Shading 1 Accent 4" w:semiHidden="0" w:uiPriority="63" w:unhideWhenUsed="0"/>
+    <w:lsdException w:name="Medium Shading 2 Accent 4" w:semiHidden="0" w:uiPriority="64" w:unhideWhenUsed="0"/>
+    <w:lsdException w:name="Medium List 1 Accent 4" w:semiHidden="0" w:uiPriority="65" w:unhideWhenUsed="0"/>
+    <w:lsdException w:name="Medium List 2 Accent 4" w:semiHidden="0" w:uiPriority="66" w:unhideWhenUsed="0"/>
+    <w:lsdException w:name="Medium Grid 1 Accent 4" w:semiHidden="0" w:uiPriority="67" w:unhideWhenUsed="0"/>
+    <w:lsdException w:name="Medium Grid 2 Accent 4" w:semiHidden="0" w:uiPriority="68" w:unhideWhenUsed="0"/>
+    <w:lsdException w:name="Medium Grid 3 Accent 4" w:semiHidden="0" w:uiPriority="69" w:unhideWhenUsed="0"/>
+    <w:lsdException w:name="Dark List Accent 4" w:semiHidden="0" w:uiPriority="70" w:unhideWhenUsed="0"/>
+    <w:lsdException w:name="Colorful Shading Accent 4" w:semiHidden="0" w:uiPriority="71" w:unhideWhenUsed="0"/>
+    <w:lsdException w:name="Colorful List Accent 4" w:semiHidden="0" w:uiPriority="72" w:unhideWhenUsed="0"/>
+    <w:lsdException w:name="Colorful Grid Accent 4" w:semiHidden="0" w:uiPriority="73" w:unhideWhenUsed="0"/>
+    <w:lsdException w:name="Light Shading Accent 5" w:semiHidden="0" w:uiPriority="60" w:unhideWhenUsed="0"/>
+    <w:lsdException w:name="Light List Accent 5" w:semiHidden="0" w:uiPriority="61" w:unhideWhenUsed="0"/>
+    <w:lsdException w:name="Light Grid Accent 5" w:semiHidden="0" w:uiPriority="62" w:unhideWhenUsed="0"/>
+    <w:lsdException w:name="Medium Shading 1 Accent 5" w:semiHidden="0" w:uiPriority="63" w:unhideWhenUsed="0"/>
+    <w:lsdException w:name="Medium Shading 2 Accent 5" w:semiHidden="0" w:uiPriority="64" w:unhideWhenUsed="0"/>
+    <w:lsdException w:name="Medium List 1 Accent 5" w:semiHidden="0" w:uiPriority="65" w:unhideWhenUsed="0"/>
+    <w:lsdException w:name="Medium List 2 Accent 5" w:semiHidden="0" w:uiPriority="66" w:unhideWhenUsed="0"/>
+    <w:lsdException w:name="Medium Grid 1 Accent 5" w:semiHidden="0" w:uiPriority="67" w:unhideWhenUsed="0"/>
+    <w:lsdException w:name="Medium Grid 2 Accent 5" w:semiHidden="0" w:uiPriority="68" w:unhideWhenUsed="0"/>
+    <w:lsdException w:name="Medium Grid 3 Accent 5" w:semiHidden="0" w:uiPriority="69" w:unhideWhenUsed="0"/>
+    <w:lsdException w:name="Dark List Accent 5" w:semiHidden="0" w:uiPriority="70" w:unhideWhenUsed="0"/>
+    <w:lsdException w:name="Colorful Shading Accent 5" w:semiHidden="0" w:uiPriority="71" w:unhideWhenUsed="0"/>
+    <w:lsdException w:name="Colorful List Accent 5" w:semiHidden="0" w:uiPriority="72" w:unhideWhenUsed="0"/>
+    <w:lsdException w:name="Colorful Grid Accent 5" w:semiHidden="0" w:uiPriority="73" w:unhideWhenUsed="0"/>
+    <w:lsdException w:name="Light Shading Accent 6" w:semiHidden="0" w:uiPriority="60" w:unhideWhenUsed="0"/>
+    <w:lsdException w:name="Light List Accent 6" w:semiHidden="0" w:uiPriority="61" w:unhideWhenUsed="0"/>
+    <w:lsdException w:name="Light Grid Accent 6" w:semiHidden="0" w:uiPriority="62" w:unhideWhenUsed="0"/>
+    <w:lsdException w:name="Medium Shading 1 Accent 6" w:semiHidden="0" w:uiPriority="63" w:unhideWhenUsed="0"/>
+    <w:lsdException w:name="Medium Shading 2 Accent 6" w:semiHidden="0" w:uiPriority="64" w:unhideWhenUsed="0"/>
+    <w:lsdException w:name="Medium List 1 Accent 6" w:semiHidden="0" w:uiPriority="65" w:unhideWhenUsed="0"/>
+    <w:lsdException w:name="Medium List 2 Accent 6" w:semiHidden="0" w:uiPriority="66" w:unhideWhenUsed="0"/>
+    <w:lsdException w:name="Medium Grid 1 Accent 6" w:semiHidden="0" w:uiPriority="67" w:unhideWhenUsed="0"/>
+    <w:lsdException w:name="Medium Grid 2 Accent 6" w:semiHidden="0" w:uiPriority="68" w:unhideWhenUsed="0"/>
+    <w:lsdException w:name="Medium Grid 3 Accent 6" w:semiHidden="0" w:uiPriority="69" w:unhideWhenUsed="0"/>
+    <w:lsdException w:name="Dark List Accent 6" w:semiHidden="0" w:uiPriority="70" w:unhideWhenUsed="0"/>
+    <w:lsdException w:name="Colorful Shading Accent 6" w:semiHidden="0" w:uiPriority="71" w:unhideWhenUsed="0"/>
+    <w:lsdException w:name="Colorful List Accent 6" w:semiHidden="0" w:uiPriority="72" w:unhideWhenUsed="0"/>
+    <w:lsdException w:name="Colorful Grid Accent 6" w:semiHidden="0" w:uiPriority="73" w:unhideWhenUsed="0"/>
+    <w:lsdException w:name="Subtle Emphasis" w:semiHidden="0" w:uiPriority="19" w:unhideWhenUsed="0" w:qFormat="1"/>
+    <w:lsdException w:name="Intense Emphasis" w:semiHidden="0" w:uiPriority="21" w:unhideWhenUsed="0" w:qFormat="1"/>
+    <w:lsdException w:name="Subtle Reference" w:semiHidden="0" w:uiPriority="31" w:unhideWhenUsed="0" w:qFormat="1"/>
+    <w:lsdException w:name="Intense Reference" w:semiHidden="0" w:uiPriority="32" w:unhideWhenUsed="0" w:qFormat="1"/>
+    <w:lsdException w:name="Book Title" w:semiHidden="0" w:uiPriority="33" w:unhideWhenUsed="0" w:qFormat="1"/>
+    <w:lsdException w:name="Bibliography" w:uiPriority="37"/>
+    <w:lsdException w:name="TOC Heading" w:uiPriority="39" w:qFormat="1"/>
+  </w:latentStyles>
+  <w:style w:type="paragraph" w:default="1" w:styleId="a">
+    <w:name w:val="Normal"/>
+    <w:qFormat/>
+  </w:style>
+  <w:style w:type="character" w:default="1" w:styleId="a0">
+    <w:name w:val="Default Paragraph Font"/>
+    <w:uiPriority w:val="1"/>
+    <w:semiHidden/>
+    <w:unhideWhenUsed/>
+  </w:style>
+  <w:style w:type="table" w:default="1" w:styleId="a1">
+    <w:name w:val="Normal Table"/>
+    <w:uiPriority w:val="99"/>
+    <w:semiHidden/>
+    <w:unhideWhenUsed/>
+    <w:qFormat/>
+    <w:tblPr>
+      <w:tblInd w:w="0" w:type="dxa"/>
+      <w:tblCellMar>
+        <w:top w:w="0" w:type="dxa"/>
+        <w:left w:w="108" w:type="dxa"/>
+        <w:bottom w:w="0" w:type="dxa"/>
+        <w:right w:w="108" w:type="dxa"/>
+      </w:tblCellMar>
+    </w:tblPr>
+  </w:style>
+  <w:style w:type="numbering" w:default="1" w:styleId="a2">
+    <w:name w:val="No List"/>
+    <w:uiPriority w:val="99"/>
+    <w:semiHidden/>
+    <w:unhideWhenUsed/>
+  </w:style>
+  <w:style w:type="character" w:styleId="a3">
+    <w:name w:val="Placeholder Text"/>
+    <w:basedOn w:val="a0"/>
+    <w:uiPriority w:val="99"/>
+    <w:semiHidden/>
+    <w:rsid w:val="00866B6C"/>
+    <w:rPr>
+      <w:color w:val="808080"/>
+    </w:rPr>
+  </w:style>
+</w:styles>
+</file>
+
+<file path=word/glossary/webSettings.xml><?xml version="1.0" encoding="utf-8"?>
+<w:webSettings xmlns:r="http://schemas.openxmlformats.org/officeDocument/2006/relationships" xmlns:w="http://schemas.openxmlformats.org/wordprocessingml/2006/main">
+  <w:optimizeForBrowser/>
+</w:webSettings>
+</file>
+
 <file path=word/theme/theme1.xml><?xml version="1.0" encoding="utf-8"?>
 <a:theme xmlns:a="http://schemas.openxmlformats.org/drawingml/2006/main" name="Тема Office">
   <a:themeElements>

</xml_diff>